<commit_message>
initial commit for the HTML project
</commit_message>
<xml_diff>
--- a/Mobile Computing -Veronica Magdy Document.docx
+++ b/Mobile Computing -Veronica Magdy Document.docx
@@ -5,150 +5,116 @@
     <w:p>
       <w:pPr>
         <w:rPr>
-          <w:sz w:val="24"/>
-          <w:szCs w:val="24"/>
-        </w:rPr>
-      </w:pPr>
-      <w:bookmarkStart w:id="0" w:name="_GoBack"/>
-      <w:r>
-        <w:rPr>
-          <w:sz w:val="24"/>
-          <w:szCs w:val="24"/>
-        </w:rPr>
-        <w:t xml:space="preserve">Name: Veronica </w:t>
-      </w:r>
-      <w:proofErr w:type="spellStart"/>
-      <w:r>
-        <w:rPr>
-          <w:sz w:val="24"/>
-          <w:szCs w:val="24"/>
-        </w:rPr>
-        <w:t>Magdy</w:t>
-      </w:r>
-      <w:proofErr w:type="spellEnd"/>
-      <w:r>
-        <w:rPr>
-          <w:sz w:val="24"/>
-          <w:szCs w:val="24"/>
-        </w:rPr>
-        <w:t xml:space="preserve"> Mansour</w:t>
-      </w:r>
-    </w:p>
-    <w:bookmarkEnd w:id="0"/>
-    <w:p>
-      <w:pPr>
-        <w:rPr>
-          <w:sz w:val="24"/>
-          <w:szCs w:val="24"/>
-        </w:rPr>
-      </w:pPr>
-      <w:r>
-        <w:rPr>
-          <w:sz w:val="24"/>
-          <w:szCs w:val="24"/>
-        </w:rPr>
-        <w:t>B.N/ 584</w:t>
-      </w:r>
-    </w:p>
-    <w:p>
-      <w:pPr>
-        <w:rPr>
-          <w:sz w:val="24"/>
-          <w:szCs w:val="24"/>
-        </w:rPr>
-      </w:pPr>
-      <w:r>
-        <w:rPr>
-          <w:sz w:val="24"/>
-          <w:szCs w:val="24"/>
-        </w:rPr>
-        <w:t xml:space="preserve">Date:  </w:t>
-      </w:r>
-      <w:r>
-        <w:rPr>
-          <w:sz w:val="24"/>
-          <w:szCs w:val="24"/>
-        </w:rPr>
-        <w:t>9</w:t>
-      </w:r>
-      <w:r>
-        <w:rPr>
-          <w:sz w:val="24"/>
-          <w:szCs w:val="24"/>
-        </w:rPr>
-        <w:t>/6/2021</w:t>
-      </w:r>
-    </w:p>
-    <w:p>
-      <w:pPr>
-        <w:rPr>
-          <w:sz w:val="24"/>
-          <w:szCs w:val="24"/>
-        </w:rPr>
-      </w:pPr>
-    </w:p>
-    <w:p>
-      <w:pPr>
-        <w:rPr>
-          <w:sz w:val="24"/>
-          <w:szCs w:val="24"/>
-        </w:rPr>
-      </w:pPr>
-    </w:p>
-    <w:p>
-      <w:pPr>
+          <w:sz w:val="32"/>
+          <w:szCs w:val="32"/>
+        </w:rPr>
+      </w:pPr>
+      <w:r>
         <w:rPr>
           <w:b/>
           <w:bCs/>
-          <w:sz w:val="48"/>
-          <w:szCs w:val="48"/>
-          <w:u w:val="single"/>
-        </w:rPr>
-      </w:pPr>
+          <w:sz w:val="40"/>
+          <w:szCs w:val="40"/>
+        </w:rPr>
+        <w:t>Name:</w:t>
+      </w:r>
+      <w:r>
+        <w:rPr>
+          <w:sz w:val="32"/>
+          <w:szCs w:val="32"/>
+        </w:rPr>
+        <w:t xml:space="preserve"> </w:t>
+      </w:r>
       <w:r>
         <w:rPr>
           <w:b/>
           <w:bCs/>
-          <w:sz w:val="48"/>
-          <w:szCs w:val="48"/>
-          <w:u w:val="single"/>
-        </w:rPr>
-        <w:t>Screenshots:</w:t>
-      </w:r>
-    </w:p>
-    <w:p>
-      <w:pPr>
-        <w:rPr>
-          <w:sz w:val="24"/>
-          <w:szCs w:val="24"/>
-        </w:rPr>
-      </w:pPr>
-    </w:p>
-    <w:p>
-      <w:pPr>
-        <w:rPr>
-          <w:sz w:val="24"/>
-          <w:szCs w:val="24"/>
-          <w:lang w:bidi="ar-EG"/>
-        </w:rPr>
-      </w:pPr>
-      <w:r>
-        <w:rPr>
-          <w:sz w:val="24"/>
-          <w:szCs w:val="24"/>
-        </w:rPr>
-        <w:t>Topic: Mobile Computing</w:t>
-      </w:r>
+          <w:sz w:val="40"/>
+          <w:szCs w:val="40"/>
+        </w:rPr>
+        <w:t xml:space="preserve">Veronica </w:t>
+      </w:r>
+      <w:proofErr w:type="spellStart"/>
+      <w:r>
+        <w:rPr>
+          <w:b/>
+          <w:bCs/>
+          <w:sz w:val="40"/>
+          <w:szCs w:val="40"/>
+        </w:rPr>
+        <w:t>Magdy</w:t>
+      </w:r>
+      <w:proofErr w:type="spellEnd"/>
+      <w:r>
+        <w:rPr>
+          <w:b/>
+          <w:bCs/>
+          <w:sz w:val="40"/>
+          <w:szCs w:val="40"/>
+        </w:rPr>
+        <w:t xml:space="preserve"> Mansour</w:t>
+      </w:r>
+      <w:r>
+        <w:rPr>
+          <w:b/>
+          <w:bCs/>
+          <w:sz w:val="40"/>
+          <w:szCs w:val="40"/>
+        </w:rPr>
+        <w:t xml:space="preserve"> </w:t>
+      </w:r>
+      <w:proofErr w:type="spellStart"/>
+      <w:r>
+        <w:rPr>
+          <w:b/>
+          <w:bCs/>
+          <w:sz w:val="40"/>
+          <w:szCs w:val="40"/>
+        </w:rPr>
+        <w:t>Badawy</w:t>
+      </w:r>
+      <w:proofErr w:type="spellEnd"/>
+    </w:p>
+    <w:p>
+      <w:pPr>
+        <w:rPr>
+          <w:sz w:val="40"/>
+          <w:szCs w:val="40"/>
+        </w:rPr>
+      </w:pPr>
+      <w:r>
+        <w:rPr>
+          <w:sz w:val="40"/>
+          <w:szCs w:val="40"/>
+        </w:rPr>
+        <w:t>SEC: 26                              B.N: 21</w:t>
+      </w:r>
+    </w:p>
+    <w:p>
+      <w:pPr>
+        <w:rPr>
+          <w:sz w:val="24"/>
+          <w:szCs w:val="24"/>
+        </w:rPr>
+      </w:pPr>
+    </w:p>
+    <w:p>
+      <w:pPr>
+        <w:rPr>
+          <w:sz w:val="24"/>
+          <w:szCs w:val="24"/>
+        </w:rPr>
+      </w:pPr>
       <w:r>
         <w:rPr>
           <w:noProof/>
           <w:lang w:eastAsia="en-GB"/>
         </w:rPr>
         <w:drawing>
-          <wp:inline distT="0" distB="0" distL="0" distR="0" wp14:anchorId="4663200C" wp14:editId="63D14825">
-            <wp:extent cx="4141743" cy="2959638"/>
+          <wp:inline distT="0" distB="0" distL="0" distR="0" wp14:anchorId="0B620BCB" wp14:editId="3FFCDD2A">
+            <wp:extent cx="5239284" cy="3698875"/>
             <wp:effectExtent l="0" t="0" r="0" b="0"/>
-            <wp:docPr id="2" name="Picture 2"/>
+            <wp:docPr id="3" name="Picture 3"/>
             <wp:cNvGraphicFramePr>
               <a:graphicFrameLocks xmlns:a="http://schemas.openxmlformats.org/drawingml/2006/main" noChangeAspect="1"/>
             </wp:cNvGraphicFramePr>
@@ -161,13 +127,13 @@
                   </pic:nvPicPr>
                   <pic:blipFill rotWithShape="1">
                     <a:blip r:embed="rId4"/>
-                    <a:srcRect l="887" t="31084" r="50291" b="8752"/>
+                    <a:srcRect l="17214" t="30995" r="52789" b="15209"/>
                     <a:stretch/>
                   </pic:blipFill>
                   <pic:spPr bwMode="auto">
                     <a:xfrm>
                       <a:off x="0" y="0"/>
-                      <a:ext cx="4207846" cy="3006875"/>
+                      <a:ext cx="5325384" cy="3759660"/>
                     </a:xfrm>
                     <a:prstGeom prst="rect">
                       <a:avLst/>
@@ -193,7 +159,515 @@
           <w:lang w:eastAsia="en-GB"/>
         </w:rPr>
         <w:drawing>
-          <wp:inline distT="0" distB="0" distL="0" distR="0" wp14:anchorId="25A5E2CD" wp14:editId="67FA9BAD">
+          <wp:inline distT="0" distB="0" distL="0" distR="0" wp14:anchorId="05DB94FD" wp14:editId="367B6FF9">
+            <wp:extent cx="3931920" cy="3333750"/>
+            <wp:effectExtent l="0" t="0" r="0" b="0"/>
+            <wp:docPr id="4" name="Picture 4"/>
+            <wp:cNvGraphicFramePr>
+              <a:graphicFrameLocks xmlns:a="http://schemas.openxmlformats.org/drawingml/2006/main" noChangeAspect="1"/>
+            </wp:cNvGraphicFramePr>
+            <a:graphic xmlns:a="http://schemas.openxmlformats.org/drawingml/2006/main">
+              <a:graphicData uri="http://schemas.openxmlformats.org/drawingml/2006/picture">
+                <pic:pic xmlns:pic="http://schemas.openxmlformats.org/drawingml/2006/picture">
+                  <pic:nvPicPr>
+                    <pic:cNvPr id="1" name=""/>
+                    <pic:cNvPicPr/>
+                  </pic:nvPicPr>
+                  <pic:blipFill rotWithShape="1">
+                    <a:blip r:embed="rId5"/>
+                    <a:srcRect l="22345" t="15054" r="26586" b="13347"/>
+                    <a:stretch/>
+                  </pic:blipFill>
+                  <pic:spPr bwMode="auto">
+                    <a:xfrm>
+                      <a:off x="0" y="0"/>
+                      <a:ext cx="3968846" cy="3365058"/>
+                    </a:xfrm>
+                    <a:prstGeom prst="rect">
+                      <a:avLst/>
+                    </a:prstGeom>
+                    <a:ln>
+                      <a:noFill/>
+                    </a:ln>
+                    <a:extLst>
+                      <a:ext uri="{53640926-AAD7-44D8-BBD7-CCE9431645EC}">
+                        <a14:shadowObscured xmlns:a14="http://schemas.microsoft.com/office/drawing/2010/main"/>
+                      </a:ext>
+                    </a:extLst>
+                  </pic:spPr>
+                </pic:pic>
+              </a:graphicData>
+            </a:graphic>
+          </wp:inline>
+        </w:drawing>
+      </w:r>
+    </w:p>
+    <w:p>
+      <w:pPr>
+        <w:rPr>
+          <w:sz w:val="24"/>
+          <w:szCs w:val="24"/>
+        </w:rPr>
+      </w:pPr>
+    </w:p>
+    <w:p>
+      <w:pPr>
+        <w:rPr>
+          <w:sz w:val="24"/>
+          <w:szCs w:val="24"/>
+        </w:rPr>
+      </w:pPr>
+    </w:p>
+    <w:p>
+      <w:pPr>
+        <w:ind w:left="720"/>
+        <w:jc w:val="center"/>
+        <w:rPr>
+          <w:b/>
+          <w:bCs/>
+          <w:sz w:val="36"/>
+          <w:szCs w:val="36"/>
+        </w:rPr>
+      </w:pPr>
+      <w:r>
+        <w:rPr>
+          <w:b/>
+          <w:bCs/>
+          <w:sz w:val="36"/>
+          <w:szCs w:val="36"/>
+        </w:rPr>
+        <w:lastRenderedPageBreak/>
+        <w:t>Report for computer science project</w:t>
+      </w:r>
+    </w:p>
+    <w:p>
+      <w:pPr>
+        <w:ind w:left="720"/>
+        <w:jc w:val="center"/>
+        <w:rPr>
+          <w:sz w:val="36"/>
+          <w:szCs w:val="36"/>
+        </w:rPr>
+      </w:pPr>
+      <w:r>
+        <w:rPr>
+          <w:b/>
+          <w:bCs/>
+          <w:sz w:val="36"/>
+          <w:szCs w:val="36"/>
+        </w:rPr>
+        <w:t xml:space="preserve">Topic: </w:t>
+      </w:r>
+      <w:r>
+        <w:rPr>
+          <w:sz w:val="36"/>
+          <w:szCs w:val="36"/>
+        </w:rPr>
+        <w:t>Mobile Computing</w:t>
+      </w:r>
+    </w:p>
+    <w:p>
+      <w:pPr>
+        <w:rPr>
+          <w:sz w:val="32"/>
+          <w:szCs w:val="32"/>
+        </w:rPr>
+      </w:pPr>
+      <w:proofErr w:type="spellStart"/>
+      <w:r>
+        <w:rPr>
+          <w:b/>
+          <w:bCs/>
+          <w:sz w:val="32"/>
+          <w:szCs w:val="32"/>
+        </w:rPr>
+        <w:t>Github</w:t>
+      </w:r>
+      <w:proofErr w:type="spellEnd"/>
+      <w:r>
+        <w:rPr>
+          <w:b/>
+          <w:bCs/>
+          <w:sz w:val="32"/>
+          <w:szCs w:val="32"/>
+        </w:rPr>
+        <w:t xml:space="preserve"> Link</w:t>
+      </w:r>
+      <w:r>
+        <w:rPr>
+          <w:sz w:val="32"/>
+          <w:szCs w:val="32"/>
+        </w:rPr>
+        <w:t xml:space="preserve">: </w:t>
+      </w:r>
+      <w:hyperlink r:id="rId6" w:history="1">
+        <w:r>
+          <w:rPr>
+            <w:rStyle w:val="Hyperlink"/>
+            <w:sz w:val="32"/>
+            <w:szCs w:val="32"/>
+          </w:rPr>
+          <w:t>https://github.com/veronicamagdy/html.project</w:t>
+        </w:r>
+      </w:hyperlink>
+    </w:p>
+    <w:p>
+      <w:pPr>
+        <w:rPr>
+          <w:sz w:val="32"/>
+          <w:szCs w:val="32"/>
+        </w:rPr>
+      </w:pPr>
+    </w:p>
+    <w:p>
+      <w:pPr>
+        <w:ind w:left="720"/>
+        <w:jc w:val="center"/>
+        <w:rPr>
+          <w:i/>
+          <w:iCs/>
+          <w:sz w:val="40"/>
+          <w:szCs w:val="40"/>
+        </w:rPr>
+      </w:pPr>
+      <w:r>
+        <w:rPr>
+          <w:i/>
+          <w:iCs/>
+          <w:sz w:val="40"/>
+          <w:szCs w:val="40"/>
+        </w:rPr>
+        <w:t>Application Brief:</w:t>
+      </w:r>
+    </w:p>
+    <w:p>
+      <w:pPr>
+        <w:rPr>
+          <w:noProof/>
+          <w:sz w:val="24"/>
+          <w:szCs w:val="24"/>
+          <w:lang w:eastAsia="en-GB"/>
+        </w:rPr>
+      </w:pPr>
+      <w:r>
+        <w:rPr>
+          <w:sz w:val="36"/>
+          <w:szCs w:val="36"/>
+        </w:rPr>
+        <w:t xml:space="preserve">This is a simple HTML site to display information about mobile computing for users who are looking for MC. It contains some pictures and tables for the information it contains and links in the form </w:t>
+      </w:r>
+      <w:r>
+        <w:rPr>
+          <w:sz w:val="36"/>
+          <w:szCs w:val="36"/>
+        </w:rPr>
+        <w:t>of buttons for easy navigation between pages and to give a great external appearance to the site.</w:t>
+      </w:r>
+      <w:r>
+        <w:rPr>
+          <w:noProof/>
+          <w:sz w:val="24"/>
+          <w:szCs w:val="24"/>
+          <w:lang w:eastAsia="en-GB"/>
+        </w:rPr>
+        <w:t xml:space="preserve"> </w:t>
+      </w:r>
+    </w:p>
+    <w:p>
+      <w:pPr>
+        <w:rPr>
+          <w:noProof/>
+          <w:sz w:val="24"/>
+          <w:szCs w:val="24"/>
+          <w:lang w:eastAsia="en-GB"/>
+        </w:rPr>
+      </w:pPr>
+    </w:p>
+    <w:p>
+      <w:pPr>
+        <w:rPr>
+          <w:noProof/>
+          <w:sz w:val="24"/>
+          <w:szCs w:val="24"/>
+          <w:lang w:eastAsia="en-GB"/>
+        </w:rPr>
+      </w:pPr>
+    </w:p>
+    <w:p>
+      <w:pPr>
+        <w:rPr>
+          <w:noProof/>
+          <w:sz w:val="24"/>
+          <w:szCs w:val="24"/>
+          <w:lang w:eastAsia="en-GB"/>
+        </w:rPr>
+      </w:pPr>
+    </w:p>
+    <w:p>
+      <w:pPr>
+        <w:rPr>
+          <w:noProof/>
+          <w:sz w:val="24"/>
+          <w:szCs w:val="24"/>
+          <w:lang w:eastAsia="en-GB"/>
+        </w:rPr>
+      </w:pPr>
+    </w:p>
+    <w:p>
+      <w:pPr>
+        <w:rPr>
+          <w:noProof/>
+          <w:sz w:val="24"/>
+          <w:szCs w:val="24"/>
+          <w:lang w:eastAsia="en-GB"/>
+        </w:rPr>
+      </w:pPr>
+    </w:p>
+    <w:p>
+      <w:pPr>
+        <w:rPr>
+          <w:noProof/>
+          <w:sz w:val="24"/>
+          <w:szCs w:val="24"/>
+          <w:lang w:eastAsia="en-GB"/>
+        </w:rPr>
+      </w:pPr>
+    </w:p>
+    <w:p>
+      <w:pPr>
+        <w:rPr>
+          <w:noProof/>
+          <w:sz w:val="24"/>
+          <w:szCs w:val="24"/>
+          <w:lang w:eastAsia="en-GB"/>
+        </w:rPr>
+      </w:pPr>
+    </w:p>
+    <w:p>
+      <w:pPr>
+        <w:rPr>
+          <w:noProof/>
+          <w:sz w:val="24"/>
+          <w:szCs w:val="24"/>
+          <w:lang w:eastAsia="en-GB"/>
+        </w:rPr>
+      </w:pPr>
+    </w:p>
+    <w:p>
+      <w:pPr>
+        <w:rPr>
+          <w:noProof/>
+          <w:sz w:val="24"/>
+          <w:szCs w:val="24"/>
+          <w:lang w:eastAsia="en-GB"/>
+        </w:rPr>
+      </w:pPr>
+    </w:p>
+    <w:p>
+      <w:pPr>
+        <w:rPr>
+          <w:noProof/>
+          <w:sz w:val="24"/>
+          <w:szCs w:val="24"/>
+          <w:lang w:eastAsia="en-GB"/>
+        </w:rPr>
+      </w:pPr>
+    </w:p>
+    <w:p>
+      <w:pPr>
+        <w:rPr>
+          <w:noProof/>
+          <w:sz w:val="24"/>
+          <w:szCs w:val="24"/>
+          <w:lang w:eastAsia="en-GB"/>
+        </w:rPr>
+      </w:pPr>
+    </w:p>
+    <w:p>
+      <w:pPr>
+        <w:rPr>
+          <w:noProof/>
+          <w:sz w:val="24"/>
+          <w:szCs w:val="24"/>
+          <w:lang w:eastAsia="en-GB"/>
+        </w:rPr>
+      </w:pPr>
+    </w:p>
+    <w:p>
+      <w:pPr>
+        <w:rPr>
+          <w:noProof/>
+          <w:sz w:val="24"/>
+          <w:szCs w:val="24"/>
+          <w:lang w:eastAsia="en-GB"/>
+        </w:rPr>
+      </w:pPr>
+    </w:p>
+    <w:p>
+      <w:pPr>
+        <w:rPr>
+          <w:noProof/>
+          <w:sz w:val="24"/>
+          <w:szCs w:val="24"/>
+          <w:lang w:eastAsia="en-GB"/>
+        </w:rPr>
+      </w:pPr>
+    </w:p>
+    <w:p>
+      <w:pPr>
+        <w:rPr>
+          <w:sz w:val="36"/>
+          <w:szCs w:val="36"/>
+        </w:rPr>
+      </w:pPr>
+    </w:p>
+    <w:p>
+      <w:pPr>
+        <w:jc w:val="center"/>
+        <w:rPr>
+          <w:sz w:val="36"/>
+          <w:szCs w:val="36"/>
+        </w:rPr>
+      </w:pPr>
+    </w:p>
+    <w:p>
+      <w:pPr>
+        <w:jc w:val="center"/>
+        <w:rPr>
+          <w:noProof/>
+          <w:sz w:val="24"/>
+          <w:szCs w:val="24"/>
+          <w:lang w:eastAsia="en-GB"/>
+        </w:rPr>
+      </w:pPr>
+      <w:r>
+        <w:rPr>
+          <w:sz w:val="36"/>
+          <w:szCs w:val="36"/>
+        </w:rPr>
+        <w:lastRenderedPageBreak/>
+        <w:t>Below</w:t>
+      </w:r>
+      <w:r>
+        <w:rPr>
+          <w:sz w:val="36"/>
+          <w:szCs w:val="36"/>
+        </w:rPr>
+        <w:t xml:space="preserve"> are some pictures of the site</w:t>
+      </w:r>
+      <w:proofErr w:type="gramStart"/>
+      <w:r>
+        <w:rPr>
+          <w:sz w:val="36"/>
+          <w:szCs w:val="36"/>
+        </w:rPr>
+        <w:t>..</w:t>
+      </w:r>
+      <w:proofErr w:type="gramEnd"/>
+      <w:r>
+        <w:rPr>
+          <w:noProof/>
+          <w:sz w:val="24"/>
+          <w:szCs w:val="24"/>
+          <w:lang w:eastAsia="en-GB"/>
+        </w:rPr>
+        <w:t xml:space="preserve"> </w:t>
+      </w:r>
+    </w:p>
+    <w:p>
+      <w:pPr>
+        <w:jc w:val="center"/>
+        <w:rPr>
+          <w:noProof/>
+          <w:sz w:val="24"/>
+          <w:szCs w:val="24"/>
+          <w:lang w:eastAsia="en-GB"/>
+        </w:rPr>
+      </w:pPr>
+    </w:p>
+    <w:p>
+      <w:pPr>
+        <w:jc w:val="center"/>
+        <w:rPr>
+          <w:b/>
+          <w:bCs/>
+          <w:i/>
+          <w:iCs/>
+          <w:sz w:val="48"/>
+          <w:szCs w:val="48"/>
+          <w:u w:val="single"/>
+        </w:rPr>
+      </w:pPr>
+      <w:r>
+        <w:rPr>
+          <w:b/>
+          <w:bCs/>
+          <w:i/>
+          <w:iCs/>
+          <w:sz w:val="48"/>
+          <w:szCs w:val="48"/>
+          <w:u w:val="single"/>
+        </w:rPr>
+        <w:t>Screenshots:</w:t>
+      </w:r>
+      <w:r>
+        <w:rPr>
+          <w:noProof/>
+          <w:sz w:val="24"/>
+          <w:szCs w:val="24"/>
+          <w:lang w:eastAsia="en-GB"/>
+        </w:rPr>
+        <w:t xml:space="preserve"> </w:t>
+      </w:r>
+    </w:p>
+    <w:p>
+      <w:pPr>
+        <w:jc w:val="center"/>
+        <w:rPr>
+          <w:noProof/>
+          <w:sz w:val="24"/>
+          <w:szCs w:val="24"/>
+          <w:lang w:eastAsia="en-GB"/>
+        </w:rPr>
+      </w:pPr>
+    </w:p>
+    <w:p>
+      <w:pPr>
+        <w:jc w:val="center"/>
+        <w:rPr>
+          <w:noProof/>
+          <w:sz w:val="24"/>
+          <w:szCs w:val="24"/>
+          <w:lang w:eastAsia="en-GB"/>
+        </w:rPr>
+      </w:pPr>
+    </w:p>
+    <w:p>
+      <w:pPr>
+        <w:jc w:val="center"/>
+        <w:rPr>
+          <w:sz w:val="36"/>
+          <w:szCs w:val="36"/>
+        </w:rPr>
+      </w:pPr>
+    </w:p>
+    <w:p>
+      <w:pPr>
+        <w:jc w:val="center"/>
+        <w:rPr>
+          <w:i/>
+          <w:iCs/>
+          <w:sz w:val="36"/>
+          <w:szCs w:val="36"/>
+        </w:rPr>
+      </w:pPr>
+      <w:r>
+        <w:rPr>
+          <w:noProof/>
+          <w:lang w:eastAsia="en-GB"/>
+        </w:rPr>
+        <w:drawing>
+          <wp:inline distT="0" distB="0" distL="0" distR="0" wp14:anchorId="4A43DDFC" wp14:editId="28A7FAB1">
             <wp:extent cx="5639967" cy="2841284"/>
             <wp:effectExtent l="0" t="0" r="0" b="0"/>
             <wp:docPr id="1" name="Picture 1"/>
@@ -208,7 +682,7 @@
                     <pic:cNvPicPr/>
                   </pic:nvPicPr>
                   <pic:blipFill rotWithShape="1">
-                    <a:blip r:embed="rId5"/>
+                    <a:blip r:embed="rId7"/>
                     <a:srcRect t="14618" r="1557" b="5950"/>
                     <a:stretch/>
                   </pic:blipFill>
@@ -235,6 +709,403 @@
           </wp:inline>
         </w:drawing>
       </w:r>
+      <w:bookmarkStart w:id="0" w:name="_GoBack"/>
+      <w:bookmarkEnd w:id="0"/>
+      <w:r>
+        <w:rPr>
+          <w:noProof/>
+          <w:sz w:val="24"/>
+          <w:szCs w:val="24"/>
+          <w:lang w:eastAsia="en-GB"/>
+        </w:rPr>
+        <w:drawing>
+          <wp:inline distT="0" distB="0" distL="0" distR="0" wp14:anchorId="293D3786" wp14:editId="2C87C64E">
+            <wp:extent cx="5042410" cy="3425483"/>
+            <wp:effectExtent l="0" t="0" r="6350" b="3810"/>
+            <wp:docPr id="5" name="Picture 5"/>
+            <wp:cNvGraphicFramePr>
+              <a:graphicFrameLocks xmlns:a="http://schemas.openxmlformats.org/drawingml/2006/main" noChangeAspect="1"/>
+            </wp:cNvGraphicFramePr>
+            <a:graphic xmlns:a="http://schemas.openxmlformats.org/drawingml/2006/main">
+              <a:graphicData uri="http://schemas.openxmlformats.org/drawingml/2006/picture">
+                <pic:pic xmlns:pic="http://schemas.openxmlformats.org/drawingml/2006/picture">
+                  <pic:nvPicPr>
+                    <pic:cNvPr id="0" name="Picture 2"/>
+                    <pic:cNvPicPr>
+                      <a:picLocks noChangeAspect="1" noChangeArrowheads="1"/>
+                    </pic:cNvPicPr>
+                  </pic:nvPicPr>
+                  <pic:blipFill>
+                    <a:blip r:embed="rId8">
+                      <a:extLst>
+                        <a:ext uri="{28A0092B-C50C-407E-A947-70E740481C1C}">
+                          <a14:useLocalDpi xmlns:a14="http://schemas.microsoft.com/office/drawing/2010/main" val="0"/>
+                        </a:ext>
+                      </a:extLst>
+                    </a:blip>
+                    <a:srcRect/>
+                    <a:stretch>
+                      <a:fillRect/>
+                    </a:stretch>
+                  </pic:blipFill>
+                  <pic:spPr bwMode="auto">
+                    <a:xfrm>
+                      <a:off x="0" y="0"/>
+                      <a:ext cx="5118801" cy="3477378"/>
+                    </a:xfrm>
+                    <a:prstGeom prst="rect">
+                      <a:avLst/>
+                    </a:prstGeom>
+                    <a:noFill/>
+                  </pic:spPr>
+                </pic:pic>
+              </a:graphicData>
+            </a:graphic>
+          </wp:inline>
+        </w:drawing>
+      </w:r>
+    </w:p>
+    <w:p>
+      <w:pPr>
+        <w:rPr>
+          <w:sz w:val="24"/>
+          <w:szCs w:val="24"/>
+        </w:rPr>
+      </w:pPr>
+      <w:r>
+        <w:rPr>
+          <w:noProof/>
+          <w:lang w:eastAsia="en-GB"/>
+        </w:rPr>
+        <w:lastRenderedPageBreak/>
+        <w:drawing>
+          <wp:inline distT="0" distB="0" distL="0" distR="0" wp14:anchorId="00C0F000" wp14:editId="04C3EE32">
+            <wp:extent cx="4797083" cy="3990168"/>
+            <wp:effectExtent l="0" t="0" r="3810" b="0"/>
+            <wp:docPr id="2" name="Picture 2"/>
+            <wp:cNvGraphicFramePr>
+              <a:graphicFrameLocks xmlns:a="http://schemas.openxmlformats.org/drawingml/2006/main" noChangeAspect="1"/>
+            </wp:cNvGraphicFramePr>
+            <a:graphic xmlns:a="http://schemas.openxmlformats.org/drawingml/2006/main">
+              <a:graphicData uri="http://schemas.openxmlformats.org/drawingml/2006/picture">
+                <pic:pic xmlns:pic="http://schemas.openxmlformats.org/drawingml/2006/picture">
+                  <pic:nvPicPr>
+                    <pic:cNvPr id="1" name=""/>
+                    <pic:cNvPicPr/>
+                  </pic:nvPicPr>
+                  <pic:blipFill rotWithShape="1">
+                    <a:blip r:embed="rId9"/>
+                    <a:srcRect l="887" t="31084" r="50291" b="8752"/>
+                    <a:stretch/>
+                  </pic:blipFill>
+                  <pic:spPr bwMode="auto">
+                    <a:xfrm>
+                      <a:off x="0" y="0"/>
+                      <a:ext cx="4886363" cy="4064431"/>
+                    </a:xfrm>
+                    <a:prstGeom prst="rect">
+                      <a:avLst/>
+                    </a:prstGeom>
+                    <a:ln>
+                      <a:noFill/>
+                    </a:ln>
+                    <a:extLst>
+                      <a:ext uri="{53640926-AAD7-44D8-BBD7-CCE9431645EC}">
+                        <a14:shadowObscured xmlns:a14="http://schemas.microsoft.com/office/drawing/2010/main"/>
+                      </a:ext>
+                    </a:extLst>
+                  </pic:spPr>
+                </pic:pic>
+              </a:graphicData>
+            </a:graphic>
+          </wp:inline>
+        </w:drawing>
+      </w:r>
+    </w:p>
+    <w:p>
+      <w:pPr>
+        <w:rPr>
+          <w:sz w:val="24"/>
+          <w:szCs w:val="24"/>
+        </w:rPr>
+      </w:pPr>
+    </w:p>
+    <w:p>
+      <w:pPr>
+        <w:rPr>
+          <w:sz w:val="24"/>
+          <w:szCs w:val="24"/>
+        </w:rPr>
+      </w:pPr>
+      <w:r>
+        <w:rPr>
+          <w:noProof/>
+          <w:lang w:eastAsia="en-GB"/>
+        </w:rPr>
+        <w:drawing>
+          <wp:inline distT="0" distB="0" distL="0" distR="0" wp14:anchorId="387FB7D2" wp14:editId="16BBC3C4">
+            <wp:extent cx="6315339" cy="4185138"/>
+            <wp:effectExtent l="0" t="0" r="0" b="6350"/>
+            <wp:docPr id="6" name="Picture 6"/>
+            <wp:cNvGraphicFramePr>
+              <a:graphicFrameLocks xmlns:a="http://schemas.openxmlformats.org/drawingml/2006/main" noChangeAspect="1"/>
+            </wp:cNvGraphicFramePr>
+            <a:graphic xmlns:a="http://schemas.openxmlformats.org/drawingml/2006/main">
+              <a:graphicData uri="http://schemas.openxmlformats.org/drawingml/2006/picture">
+                <pic:pic xmlns:pic="http://schemas.openxmlformats.org/drawingml/2006/picture">
+                  <pic:nvPicPr>
+                    <pic:cNvPr id="1" name=""/>
+                    <pic:cNvPicPr/>
+                  </pic:nvPicPr>
+                  <pic:blipFill rotWithShape="1">
+                    <a:blip r:embed="rId10"/>
+                    <a:srcRect l="123" t="24657" r="50270" b="16620"/>
+                    <a:stretch/>
+                  </pic:blipFill>
+                  <pic:spPr bwMode="auto">
+                    <a:xfrm>
+                      <a:off x="0" y="0"/>
+                      <a:ext cx="6510177" cy="4314256"/>
+                    </a:xfrm>
+                    <a:prstGeom prst="rect">
+                      <a:avLst/>
+                    </a:prstGeom>
+                    <a:ln>
+                      <a:noFill/>
+                    </a:ln>
+                    <a:extLst>
+                      <a:ext uri="{53640926-AAD7-44D8-BBD7-CCE9431645EC}">
+                        <a14:shadowObscured xmlns:a14="http://schemas.microsoft.com/office/drawing/2010/main"/>
+                      </a:ext>
+                    </a:extLst>
+                  </pic:spPr>
+                </pic:pic>
+              </a:graphicData>
+            </a:graphic>
+          </wp:inline>
+        </w:drawing>
+      </w:r>
+    </w:p>
+    <w:p>
+      <w:pPr>
+        <w:rPr>
+          <w:sz w:val="24"/>
+          <w:szCs w:val="24"/>
+        </w:rPr>
+      </w:pPr>
+      <w:r>
+        <w:rPr>
+          <w:noProof/>
+          <w:lang w:eastAsia="en-GB"/>
+        </w:rPr>
+        <w:lastRenderedPageBreak/>
+        <w:drawing>
+          <wp:inline distT="0" distB="0" distL="0" distR="0" wp14:anchorId="3C51ECD4" wp14:editId="2DF74474">
+            <wp:extent cx="6389871" cy="3538025"/>
+            <wp:effectExtent l="0" t="0" r="0" b="5715"/>
+            <wp:docPr id="7" name="Picture 7"/>
+            <wp:cNvGraphicFramePr>
+              <a:graphicFrameLocks xmlns:a="http://schemas.openxmlformats.org/drawingml/2006/main" noChangeAspect="1"/>
+            </wp:cNvGraphicFramePr>
+            <a:graphic xmlns:a="http://schemas.openxmlformats.org/drawingml/2006/main">
+              <a:graphicData uri="http://schemas.openxmlformats.org/drawingml/2006/picture">
+                <pic:pic xmlns:pic="http://schemas.openxmlformats.org/drawingml/2006/picture">
+                  <pic:nvPicPr>
+                    <pic:cNvPr id="1" name=""/>
+                    <pic:cNvPicPr/>
+                  </pic:nvPicPr>
+                  <pic:blipFill rotWithShape="1">
+                    <a:blip r:embed="rId11"/>
+                    <a:srcRect t="13744" r="11141" b="6606"/>
+                    <a:stretch/>
+                  </pic:blipFill>
+                  <pic:spPr bwMode="auto">
+                    <a:xfrm>
+                      <a:off x="0" y="0"/>
+                      <a:ext cx="6496709" cy="3597180"/>
+                    </a:xfrm>
+                    <a:prstGeom prst="rect">
+                      <a:avLst/>
+                    </a:prstGeom>
+                    <a:ln>
+                      <a:noFill/>
+                    </a:ln>
+                    <a:extLst>
+                      <a:ext uri="{53640926-AAD7-44D8-BBD7-CCE9431645EC}">
+                        <a14:shadowObscured xmlns:a14="http://schemas.microsoft.com/office/drawing/2010/main"/>
+                      </a:ext>
+                    </a:extLst>
+                  </pic:spPr>
+                </pic:pic>
+              </a:graphicData>
+            </a:graphic>
+          </wp:inline>
+        </w:drawing>
+      </w:r>
+    </w:p>
+    <w:p>
+      <w:pPr>
+        <w:rPr>
+          <w:sz w:val="24"/>
+          <w:szCs w:val="24"/>
+        </w:rPr>
+      </w:pPr>
+    </w:p>
+    <w:p>
+      <w:pPr>
+        <w:rPr>
+          <w:sz w:val="24"/>
+          <w:szCs w:val="24"/>
+        </w:rPr>
+      </w:pPr>
+    </w:p>
+    <w:p>
+      <w:pPr>
+        <w:rPr>
+          <w:sz w:val="24"/>
+          <w:szCs w:val="24"/>
+        </w:rPr>
+      </w:pPr>
+    </w:p>
+    <w:p>
+      <w:pPr>
+        <w:rPr>
+          <w:b/>
+          <w:bCs/>
+          <w:sz w:val="48"/>
+          <w:szCs w:val="48"/>
+          <w:u w:val="single"/>
+        </w:rPr>
+      </w:pPr>
+      <w:r>
+        <w:rPr>
+          <w:noProof/>
+          <w:lang w:eastAsia="en-GB"/>
+        </w:rPr>
+        <w:drawing>
+          <wp:inline distT="0" distB="0" distL="0" distR="0" wp14:anchorId="0209DBE7" wp14:editId="4F45E484">
+            <wp:extent cx="5460577" cy="3340246"/>
+            <wp:effectExtent l="0" t="0" r="6985" b="0"/>
+            <wp:docPr id="8" name="Picture 8"/>
+            <wp:cNvGraphicFramePr>
+              <a:graphicFrameLocks xmlns:a="http://schemas.openxmlformats.org/drawingml/2006/main" noChangeAspect="1"/>
+            </wp:cNvGraphicFramePr>
+            <a:graphic xmlns:a="http://schemas.openxmlformats.org/drawingml/2006/main">
+              <a:graphicData uri="http://schemas.openxmlformats.org/drawingml/2006/picture">
+                <pic:pic xmlns:pic="http://schemas.openxmlformats.org/drawingml/2006/picture">
+                  <pic:nvPicPr>
+                    <pic:cNvPr id="1" name=""/>
+                    <pic:cNvPicPr/>
+                  </pic:nvPicPr>
+                  <pic:blipFill rotWithShape="1">
+                    <a:blip r:embed="rId12"/>
+                    <a:srcRect l="492" t="24881" r="50277" b="16850"/>
+                    <a:stretch/>
+                  </pic:blipFill>
+                  <pic:spPr bwMode="auto">
+                    <a:xfrm>
+                      <a:off x="0" y="0"/>
+                      <a:ext cx="5520228" cy="3376735"/>
+                    </a:xfrm>
+                    <a:prstGeom prst="rect">
+                      <a:avLst/>
+                    </a:prstGeom>
+                    <a:ln>
+                      <a:noFill/>
+                    </a:ln>
+                    <a:extLst>
+                      <a:ext uri="{53640926-AAD7-44D8-BBD7-CCE9431645EC}">
+                        <a14:shadowObscured xmlns:a14="http://schemas.microsoft.com/office/drawing/2010/main"/>
+                      </a:ext>
+                    </a:extLst>
+                  </pic:spPr>
+                </pic:pic>
+              </a:graphicData>
+            </a:graphic>
+          </wp:inline>
+        </w:drawing>
+      </w:r>
+    </w:p>
+    <w:p>
+      <w:pPr>
+        <w:rPr>
+          <w:sz w:val="24"/>
+          <w:szCs w:val="24"/>
+          <w:lang w:bidi="ar-EG"/>
+        </w:rPr>
+      </w:pPr>
+    </w:p>
+    <w:p>
+      <w:pPr>
+        <w:rPr>
+          <w:sz w:val="24"/>
+          <w:szCs w:val="24"/>
+          <w:lang w:bidi="ar-EG"/>
+        </w:rPr>
+      </w:pPr>
+    </w:p>
+    <w:p>
+      <w:pPr>
+        <w:rPr>
+          <w:sz w:val="24"/>
+          <w:szCs w:val="24"/>
+          <w:lang w:bidi="ar-EG"/>
+        </w:rPr>
+      </w:pPr>
+    </w:p>
+    <w:p>
+      <w:pPr>
+        <w:rPr>
+          <w:sz w:val="24"/>
+          <w:szCs w:val="24"/>
+          <w:lang w:bidi="ar-EG"/>
+        </w:rPr>
+      </w:pPr>
+    </w:p>
+    <w:p>
+      <w:pPr>
+        <w:rPr>
+          <w:sz w:val="24"/>
+          <w:szCs w:val="24"/>
+          <w:lang w:bidi="ar-EG"/>
+        </w:rPr>
+      </w:pPr>
+    </w:p>
+    <w:p>
+      <w:pPr>
+        <w:rPr>
+          <w:sz w:val="24"/>
+          <w:szCs w:val="24"/>
+          <w:lang w:bidi="ar-EG"/>
+        </w:rPr>
+      </w:pPr>
+    </w:p>
+    <w:p>
+      <w:pPr>
+        <w:rPr>
+          <w:sz w:val="24"/>
+          <w:szCs w:val="24"/>
+          <w:lang w:bidi="ar-EG"/>
+        </w:rPr>
+      </w:pPr>
+    </w:p>
+    <w:p>
+      <w:pPr>
+        <w:rPr>
+          <w:sz w:val="24"/>
+          <w:szCs w:val="24"/>
+          <w:lang w:bidi="ar-EG"/>
+        </w:rPr>
+      </w:pPr>
+    </w:p>
+    <w:p>
+      <w:pPr>
+        <w:rPr>
+          <w:sz w:val="24"/>
+          <w:szCs w:val="24"/>
+          <w:lang w:bidi="ar-EG"/>
+        </w:rPr>
+      </w:pPr>
     </w:p>
     <w:sectPr>
       <w:pgSz w:w="11906" w:h="16838"/>
@@ -667,6 +1538,17 @@
     <w:semiHidden/>
     <w:unhideWhenUsed/>
   </w:style>
+  <w:style w:type="character" w:styleId="Hyperlink">
+    <w:name w:val="Hyperlink"/>
+    <w:basedOn w:val="DefaultParagraphFont"/>
+    <w:uiPriority w:val="99"/>
+    <w:unhideWhenUsed/>
+    <w:rsid w:val="00874F42"/>
+    <w:rPr>
+      <w:color w:val="0563C1" w:themeColor="hyperlink"/>
+      <w:u w:val="single"/>
+    </w:rPr>
+  </w:style>
 </w:styles>
 </file>
 

</xml_diff>